<commit_message>
Changed the code infrastructure so that the game loop is now handled by the server. Need to address fps issues
</commit_message>
<xml_diff>
--- a/Documentation/System Requirements.docx
+++ b/Documentation/System Requirements.docx
@@ -102,7 +102,7 @@
         <w:rPr>
           <w:sz w:val="24"/>
         </w:rPr>
-        <w:t>Operate in rounds, once only one player is left the round ends and that player gains a point</w:t>
+        <w:t>Allow new players to connect to the server</w:t>
       </w:r>
     </w:p>
     <w:p>
@@ -120,42 +120,6 @@
         <w:rPr>
           <w:sz w:val="24"/>
         </w:rPr>
-        <w:t>Keep a log of the number of rounds won so far (possible limit for the match) for each player</w:t>
-      </w:r>
-    </w:p>
-    <w:p>
-      <w:pPr>
-        <w:pStyle w:val="ListParagraph"/>
-        <w:numPr>
-          <w:ilvl w:val="0"/>
-          <w:numId w:val="2"/>
-        </w:numPr>
-        <w:rPr>
-          <w:sz w:val="24"/>
-        </w:rPr>
-      </w:pPr>
-      <w:r>
-        <w:rPr>
-          <w:sz w:val="24"/>
-        </w:rPr>
-        <w:t>Allow new players to connect to the server</w:t>
-      </w:r>
-    </w:p>
-    <w:p>
-      <w:pPr>
-        <w:pStyle w:val="ListParagraph"/>
-        <w:numPr>
-          <w:ilvl w:val="0"/>
-          <w:numId w:val="2"/>
-        </w:numPr>
-        <w:rPr>
-          <w:sz w:val="24"/>
-        </w:rPr>
-      </w:pPr>
-      <w:r>
-        <w:rPr>
-          <w:sz w:val="24"/>
-        </w:rPr>
         <w:t>Allow current players to disconnect from the server</w:t>
       </w:r>
     </w:p>
@@ -206,6 +170,147 @@
           <w:sz w:val="24"/>
         </w:rPr>
         <w:t>Tell all current players when someone has joined or disconnected</w:t>
+      </w:r>
+    </w:p>
+    <w:p>
+      <w:pPr>
+        <w:pStyle w:val="ListParagraph"/>
+        <w:numPr>
+          <w:ilvl w:val="0"/>
+          <w:numId w:val="3"/>
+        </w:numPr>
+        <w:rPr>
+          <w:sz w:val="24"/>
+        </w:rPr>
+      </w:pPr>
+      <w:r>
+        <w:rPr>
+          <w:sz w:val="24"/>
+        </w:rPr>
+        <w:t>Operate in rounds, once only one player is left the round ends and that player gains a point</w:t>
+      </w:r>
+    </w:p>
+    <w:p>
+      <w:pPr>
+        <w:pStyle w:val="ListParagraph"/>
+        <w:numPr>
+          <w:ilvl w:val="0"/>
+          <w:numId w:val="3"/>
+        </w:numPr>
+        <w:rPr>
+          <w:sz w:val="24"/>
+        </w:rPr>
+      </w:pPr>
+      <w:r>
+        <w:rPr>
+          <w:sz w:val="24"/>
+        </w:rPr>
+        <w:t>Keep a log of the number of rounds won so far (possible limit for the match) for each player</w:t>
+      </w:r>
+    </w:p>
+    <w:p>
+      <w:pPr>
+        <w:rPr>
+          <w:sz w:val="24"/>
+        </w:rPr>
+      </w:pPr>
+    </w:p>
+    <w:p>
+      <w:pPr>
+        <w:rPr>
+          <w:sz w:val="24"/>
+        </w:rPr>
+      </w:pPr>
+    </w:p>
+    <w:p>
+      <w:pPr>
+        <w:rPr>
+          <w:sz w:val="24"/>
+        </w:rPr>
+      </w:pPr>
+      <w:r>
+        <w:rPr>
+          <w:sz w:val="24"/>
+        </w:rPr>
+        <w:t>Server synchronisation:</w:t>
+      </w:r>
+    </w:p>
+    <w:p>
+      <w:pPr>
+        <w:rPr>
+          <w:sz w:val="24"/>
+        </w:rPr>
+      </w:pPr>
+      <w:r>
+        <w:rPr>
+          <w:sz w:val="24"/>
+        </w:rPr>
+        <w:t>Player has a position</w:t>
+      </w:r>
+    </w:p>
+    <w:p>
+      <w:pPr>
+        <w:rPr>
+          <w:sz w:val="24"/>
+        </w:rPr>
+      </w:pPr>
+      <w:r>
+        <w:rPr>
+          <w:sz w:val="24"/>
+        </w:rPr>
+        <w:t>Player moves and updates its positions</w:t>
+      </w:r>
+    </w:p>
+    <w:p>
+      <w:pPr>
+        <w:rPr>
+          <w:sz w:val="24"/>
+        </w:rPr>
+      </w:pPr>
+      <w:r>
+        <w:rPr>
+          <w:sz w:val="24"/>
+        </w:rPr>
+        <w:t>Player sends new position to server</w:t>
+      </w:r>
+    </w:p>
+    <w:p>
+      <w:pPr>
+        <w:rPr>
+          <w:sz w:val="24"/>
+        </w:rPr>
+      </w:pPr>
+      <w:r>
+        <w:rPr>
+          <w:sz w:val="24"/>
+        </w:rPr>
+        <w:t>Server receives new position and sets the client’s position to be equal to it</w:t>
+      </w:r>
+    </w:p>
+    <w:p>
+      <w:pPr>
+        <w:rPr>
+          <w:sz w:val="24"/>
+        </w:rPr>
+      </w:pPr>
+      <w:r>
+        <w:rPr>
+          <w:sz w:val="24"/>
+        </w:rPr>
+        <w:t>Server sends new position to other clients</w:t>
+      </w:r>
+    </w:p>
+    <w:p>
+      <w:pPr>
+        <w:rPr>
+          <w:sz w:val="24"/>
+        </w:rPr>
+      </w:pPr>
+      <w:r>
+        <w:rPr>
+          <w:sz w:val="24"/>
+        </w:rPr>
+        <w:t>Other clients update their enemy’s position based on received info</w:t>
       </w:r>
       <w:bookmarkStart w:id="0" w:name="_GoBack"/>
       <w:bookmarkEnd w:id="0"/>

</xml_diff>